<commit_message>
admin manual - new version
</commit_message>
<xml_diff>
--- a/docs/Instrukcja obslugi - Administrator.docx
+++ b/docs/Instrukcja obslugi - Administrator.docx
@@ -284,7 +284,10 @@
             </w:tc>
           </w:tr>
         </w:tbl>
-        <w:p/>
+        <w:p>
+          <w:bookmarkStart w:id="0" w:name="_GoBack"/>
+          <w:bookmarkEnd w:id="0"/>
+        </w:p>
         <w:p>
           <w:pPr>
             <w:rPr>
@@ -302,21 +305,22 @@
     </w:sdt>
     <w:sdt>
       <w:sdtPr>
+        <w:rPr>
+          <w:rFonts w:asciiTheme="minorHAnsi" w:eastAsiaTheme="minorHAnsi" w:hAnsiTheme="minorHAnsi" w:cstheme="minorBidi"/>
+          <w:b w:val="0"/>
+          <w:bCs w:val="0"/>
+          <w:color w:val="auto"/>
+          <w:sz w:val="22"/>
+          <w:szCs w:val="22"/>
+          <w:lang w:eastAsia="en-US"/>
+        </w:rPr>
         <w:id w:val="-188604256"/>
         <w:docPartObj>
           <w:docPartGallery w:val="Table of Contents"/>
           <w:docPartUnique/>
         </w:docPartObj>
       </w:sdtPr>
-      <w:sdtEndPr>
-        <w:rPr>
-          <w:rFonts w:asciiTheme="minorHAnsi" w:eastAsiaTheme="minorHAnsi" w:hAnsiTheme="minorHAnsi" w:cstheme="minorBidi"/>
-          <w:color w:val="auto"/>
-          <w:sz w:val="22"/>
-          <w:szCs w:val="22"/>
-          <w:lang w:eastAsia="en-US"/>
-        </w:rPr>
-      </w:sdtEndPr>
+      <w:sdtEndPr/>
       <w:sdtContent>
         <w:p>
           <w:pPr>
@@ -340,7 +344,9 @@
               <w:tab w:val="right" w:leader="dot" w:pos="9627"/>
             </w:tabs>
             <w:rPr>
+              <w:rFonts w:eastAsiaTheme="minorEastAsia"/>
               <w:noProof/>
+              <w:lang w:eastAsia="pl-PL"/>
             </w:rPr>
           </w:pPr>
           <w:r>
@@ -352,7 +358,7 @@
           <w:r>
             <w:fldChar w:fldCharType="separate"/>
           </w:r>
-          <w:hyperlink w:anchor="_Toc373603372" w:history="1">
+          <w:hyperlink w:anchor="_Toc373611611" w:history="1">
             <w:r>
               <w:rPr>
                 <w:rStyle w:val="Hipercze"/>
@@ -362,7 +368,9 @@
             </w:r>
             <w:r>
               <w:rPr>
-                <w:noProof/>
+                <w:rFonts w:eastAsiaTheme="minorEastAsia"/>
+                <w:noProof/>
+                <w:lang w:eastAsia="pl-PL"/>
               </w:rPr>
               <w:tab/>
             </w:r>
@@ -392,7 +400,7 @@
                 <w:noProof/>
                 <w:webHidden/>
               </w:rPr>
-              <w:instrText xml:space="preserve"> PAGEREF _Toc373603372 \h </w:instrText>
+              <w:instrText xml:space="preserve"> PAGEREF _Toc373611611 \h </w:instrText>
             </w:r>
             <w:r>
               <w:rPr>
@@ -431,10 +439,12 @@
               <w:tab w:val="right" w:leader="dot" w:pos="9627"/>
             </w:tabs>
             <w:rPr>
+              <w:rFonts w:eastAsiaTheme="minorEastAsia"/>
               <w:noProof/>
+              <w:lang w:eastAsia="pl-PL"/>
             </w:rPr>
           </w:pPr>
-          <w:hyperlink w:anchor="_Toc373603373" w:history="1">
+          <w:hyperlink w:anchor="_Toc373611612" w:history="1">
             <w:r>
               <w:rPr>
                 <w:rStyle w:val="Hipercze"/>
@@ -444,7 +454,9 @@
             </w:r>
             <w:r>
               <w:rPr>
-                <w:noProof/>
+                <w:rFonts w:eastAsiaTheme="minorEastAsia"/>
+                <w:noProof/>
+                <w:lang w:eastAsia="pl-PL"/>
               </w:rPr>
               <w:tab/>
             </w:r>
@@ -474,7 +486,7 @@
                 <w:noProof/>
                 <w:webHidden/>
               </w:rPr>
-              <w:instrText xml:space="preserve"> PAGEREF _Toc373603373 \h </w:instrText>
+              <w:instrText xml:space="preserve"> PAGEREF _Toc373611612 \h </w:instrText>
             </w:r>
             <w:r>
               <w:rPr>
@@ -513,10 +525,12 @@
               <w:tab w:val="right" w:leader="dot" w:pos="9627"/>
             </w:tabs>
             <w:rPr>
+              <w:rFonts w:eastAsiaTheme="minorEastAsia"/>
               <w:noProof/>
+              <w:lang w:eastAsia="pl-PL"/>
             </w:rPr>
           </w:pPr>
-          <w:hyperlink w:anchor="_Toc373603374" w:history="1">
+          <w:hyperlink w:anchor="_Toc373611613" w:history="1">
             <w:r>
               <w:rPr>
                 <w:rStyle w:val="Hipercze"/>
@@ -526,7 +540,9 @@
             </w:r>
             <w:r>
               <w:rPr>
-                <w:noProof/>
+                <w:rFonts w:eastAsiaTheme="minorEastAsia"/>
+                <w:noProof/>
+                <w:lang w:eastAsia="pl-PL"/>
               </w:rPr>
               <w:tab/>
             </w:r>
@@ -556,7 +572,7 @@
                 <w:noProof/>
                 <w:webHidden/>
               </w:rPr>
-              <w:instrText xml:space="preserve"> PAGEREF _Toc373603374 \h </w:instrText>
+              <w:instrText xml:space="preserve"> PAGEREF _Toc373611613 \h </w:instrText>
             </w:r>
             <w:r>
               <w:rPr>
@@ -595,10 +611,12 @@
               <w:tab w:val="right" w:leader="dot" w:pos="9627"/>
             </w:tabs>
             <w:rPr>
+              <w:rFonts w:eastAsiaTheme="minorEastAsia"/>
               <w:noProof/>
+              <w:lang w:eastAsia="pl-PL"/>
             </w:rPr>
           </w:pPr>
-          <w:hyperlink w:anchor="_Toc373603375" w:history="1">
+          <w:hyperlink w:anchor="_Toc373611614" w:history="1">
             <w:r>
               <w:rPr>
                 <w:rStyle w:val="Hipercze"/>
@@ -608,7 +626,9 @@
             </w:r>
             <w:r>
               <w:rPr>
-                <w:noProof/>
+                <w:rFonts w:eastAsiaTheme="minorEastAsia"/>
+                <w:noProof/>
+                <w:lang w:eastAsia="pl-PL"/>
               </w:rPr>
               <w:tab/>
             </w:r>
@@ -638,7 +658,7 @@
                 <w:noProof/>
                 <w:webHidden/>
               </w:rPr>
-              <w:instrText xml:space="preserve"> PAGEREF _Toc373603375 \h </w:instrText>
+              <w:instrText xml:space="preserve"> PAGEREF _Toc373611614 \h </w:instrText>
             </w:r>
             <w:r>
               <w:rPr>
@@ -677,10 +697,12 @@
               <w:tab w:val="right" w:leader="dot" w:pos="9627"/>
             </w:tabs>
             <w:rPr>
+              <w:rFonts w:eastAsiaTheme="minorEastAsia"/>
               <w:noProof/>
+              <w:lang w:eastAsia="pl-PL"/>
             </w:rPr>
           </w:pPr>
-          <w:hyperlink w:anchor="_Toc373603376" w:history="1">
+          <w:hyperlink w:anchor="_Toc373611615" w:history="1">
             <w:r>
               <w:rPr>
                 <w:rStyle w:val="Hipercze"/>
@@ -690,7 +712,9 @@
             </w:r>
             <w:r>
               <w:rPr>
-                <w:noProof/>
+                <w:rFonts w:eastAsiaTheme="minorEastAsia"/>
+                <w:noProof/>
+                <w:lang w:eastAsia="pl-PL"/>
               </w:rPr>
               <w:tab/>
             </w:r>
@@ -720,7 +744,7 @@
                 <w:noProof/>
                 <w:webHidden/>
               </w:rPr>
-              <w:instrText xml:space="preserve"> PAGEREF _Toc373603376 \h </w:instrText>
+              <w:instrText xml:space="preserve"> PAGEREF _Toc373611615 \h </w:instrText>
             </w:r>
             <w:r>
               <w:rPr>
@@ -759,10 +783,12 @@
               <w:tab w:val="right" w:leader="dot" w:pos="9627"/>
             </w:tabs>
             <w:rPr>
+              <w:rFonts w:eastAsiaTheme="minorEastAsia"/>
               <w:noProof/>
+              <w:lang w:eastAsia="pl-PL"/>
             </w:rPr>
           </w:pPr>
-          <w:hyperlink w:anchor="_Toc373603377" w:history="1">
+          <w:hyperlink w:anchor="_Toc373611616" w:history="1">
             <w:r>
               <w:rPr>
                 <w:rStyle w:val="Hipercze"/>
@@ -772,7 +798,9 @@
             </w:r>
             <w:r>
               <w:rPr>
-                <w:noProof/>
+                <w:rFonts w:eastAsiaTheme="minorEastAsia"/>
+                <w:noProof/>
+                <w:lang w:eastAsia="pl-PL"/>
               </w:rPr>
               <w:tab/>
             </w:r>
@@ -802,7 +830,7 @@
                 <w:noProof/>
                 <w:webHidden/>
               </w:rPr>
-              <w:instrText xml:space="preserve"> PAGEREF _Toc373603377 \h </w:instrText>
+              <w:instrText xml:space="preserve"> PAGEREF _Toc373611616 \h </w:instrText>
             </w:r>
             <w:r>
               <w:rPr>
@@ -841,10 +869,12 @@
               <w:tab w:val="right" w:leader="dot" w:pos="9627"/>
             </w:tabs>
             <w:rPr>
+              <w:rFonts w:eastAsiaTheme="minorEastAsia"/>
               <w:noProof/>
+              <w:lang w:eastAsia="pl-PL"/>
             </w:rPr>
           </w:pPr>
-          <w:hyperlink w:anchor="_Toc373603378" w:history="1">
+          <w:hyperlink w:anchor="_Toc373611617" w:history="1">
             <w:r>
               <w:rPr>
                 <w:rStyle w:val="Hipercze"/>
@@ -854,7 +884,9 @@
             </w:r>
             <w:r>
               <w:rPr>
-                <w:noProof/>
+                <w:rFonts w:eastAsiaTheme="minorEastAsia"/>
+                <w:noProof/>
+                <w:lang w:eastAsia="pl-PL"/>
               </w:rPr>
               <w:tab/>
             </w:r>
@@ -884,7 +916,7 @@
                 <w:noProof/>
                 <w:webHidden/>
               </w:rPr>
-              <w:instrText xml:space="preserve"> PAGEREF _Toc373603378 \h </w:instrText>
+              <w:instrText xml:space="preserve"> PAGEREF _Toc373611617 \h </w:instrText>
             </w:r>
             <w:r>
               <w:rPr>
@@ -923,10 +955,12 @@
               <w:tab w:val="right" w:leader="dot" w:pos="9627"/>
             </w:tabs>
             <w:rPr>
+              <w:rFonts w:eastAsiaTheme="minorEastAsia"/>
               <w:noProof/>
+              <w:lang w:eastAsia="pl-PL"/>
             </w:rPr>
           </w:pPr>
-          <w:hyperlink w:anchor="_Toc373603379" w:history="1">
+          <w:hyperlink w:anchor="_Toc373611618" w:history="1">
             <w:r>
               <w:rPr>
                 <w:rStyle w:val="Hipercze"/>
@@ -936,7 +970,9 @@
             </w:r>
             <w:r>
               <w:rPr>
-                <w:noProof/>
+                <w:rFonts w:eastAsiaTheme="minorEastAsia"/>
+                <w:noProof/>
+                <w:lang w:eastAsia="pl-PL"/>
               </w:rPr>
               <w:tab/>
             </w:r>
@@ -966,7 +1002,7 @@
                 <w:noProof/>
                 <w:webHidden/>
               </w:rPr>
-              <w:instrText xml:space="preserve"> PAGEREF _Toc373603379 \h </w:instrText>
+              <w:instrText xml:space="preserve"> PAGEREF _Toc373611618 \h </w:instrText>
             </w:r>
             <w:r>
               <w:rPr>
@@ -1005,10 +1041,12 @@
               <w:tab w:val="right" w:leader="dot" w:pos="9627"/>
             </w:tabs>
             <w:rPr>
+              <w:rFonts w:eastAsiaTheme="minorEastAsia"/>
               <w:noProof/>
+              <w:lang w:eastAsia="pl-PL"/>
             </w:rPr>
           </w:pPr>
-          <w:hyperlink w:anchor="_Toc373603380" w:history="1">
+          <w:hyperlink w:anchor="_Toc373611619" w:history="1">
             <w:r>
               <w:rPr>
                 <w:rStyle w:val="Hipercze"/>
@@ -1018,7 +1056,9 @@
             </w:r>
             <w:r>
               <w:rPr>
-                <w:noProof/>
+                <w:rFonts w:eastAsiaTheme="minorEastAsia"/>
+                <w:noProof/>
+                <w:lang w:eastAsia="pl-PL"/>
               </w:rPr>
               <w:tab/>
             </w:r>
@@ -1048,7 +1088,7 @@
                 <w:noProof/>
                 <w:webHidden/>
               </w:rPr>
-              <w:instrText xml:space="preserve"> PAGEREF _Toc373603380 \h </w:instrText>
+              <w:instrText xml:space="preserve"> PAGEREF _Toc373611619 \h </w:instrText>
             </w:r>
             <w:r>
               <w:rPr>
@@ -1087,10 +1127,12 @@
               <w:tab w:val="right" w:leader="dot" w:pos="9627"/>
             </w:tabs>
             <w:rPr>
+              <w:rFonts w:eastAsiaTheme="minorEastAsia"/>
               <w:noProof/>
+              <w:lang w:eastAsia="pl-PL"/>
             </w:rPr>
           </w:pPr>
-          <w:hyperlink w:anchor="_Toc373603381" w:history="1">
+          <w:hyperlink w:anchor="_Toc373611620" w:history="1">
             <w:r>
               <w:rPr>
                 <w:rStyle w:val="Hipercze"/>
@@ -1100,7 +1142,9 @@
             </w:r>
             <w:r>
               <w:rPr>
-                <w:noProof/>
+                <w:rFonts w:eastAsiaTheme="minorEastAsia"/>
+                <w:noProof/>
+                <w:lang w:eastAsia="pl-PL"/>
               </w:rPr>
               <w:tab/>
             </w:r>
@@ -1130,7 +1174,93 @@
                 <w:noProof/>
                 <w:webHidden/>
               </w:rPr>
-              <w:instrText xml:space="preserve"> PAGEREF _Toc373603381 \h </w:instrText>
+              <w:instrText xml:space="preserve"> PAGEREF _Toc373611620 \h </w:instrText>
+            </w:r>
+            <w:r>
+              <w:rPr>
+                <w:noProof/>
+                <w:webHidden/>
+              </w:rPr>
+            </w:r>
+            <w:r>
+              <w:rPr>
+                <w:noProof/>
+                <w:webHidden/>
+              </w:rPr>
+              <w:fldChar w:fldCharType="separate"/>
+            </w:r>
+            <w:r>
+              <w:rPr>
+                <w:noProof/>
+                <w:webHidden/>
+              </w:rPr>
+              <w:t>7</w:t>
+            </w:r>
+            <w:r>
+              <w:rPr>
+                <w:noProof/>
+                <w:webHidden/>
+              </w:rPr>
+              <w:fldChar w:fldCharType="end"/>
+            </w:r>
+          </w:hyperlink>
+        </w:p>
+        <w:p>
+          <w:pPr>
+            <w:pStyle w:val="Spistreci1"/>
+            <w:tabs>
+              <w:tab w:val="left" w:pos="440"/>
+              <w:tab w:val="right" w:leader="dot" w:pos="9627"/>
+            </w:tabs>
+            <w:rPr>
+              <w:rFonts w:eastAsiaTheme="minorEastAsia"/>
+              <w:noProof/>
+              <w:lang w:eastAsia="pl-PL"/>
+            </w:rPr>
+          </w:pPr>
+          <w:hyperlink w:anchor="_Toc373611621" w:history="1">
+            <w:r>
+              <w:rPr>
+                <w:rStyle w:val="Hipercze"/>
+                <w:noProof/>
+              </w:rPr>
+              <w:t>4.</w:t>
+            </w:r>
+            <w:r>
+              <w:rPr>
+                <w:rFonts w:eastAsiaTheme="minorEastAsia"/>
+                <w:noProof/>
+                <w:lang w:eastAsia="pl-PL"/>
+              </w:rPr>
+              <w:tab/>
+            </w:r>
+            <w:r>
+              <w:rPr>
+                <w:rStyle w:val="Hipercze"/>
+                <w:noProof/>
+              </w:rPr>
+              <w:t>Personalizacja modelu</w:t>
+            </w:r>
+            <w:r>
+              <w:rPr>
+                <w:noProof/>
+                <w:webHidden/>
+              </w:rPr>
+              <w:tab/>
+            </w:r>
+            <w:r>
+              <w:rPr>
+                <w:noProof/>
+                <w:webHidden/>
+              </w:rPr>
+              <w:fldChar w:fldCharType="begin"/>
+            </w:r>
+            <w:r>
+              <w:rPr>
+                <w:noProof/>
+                <w:webHidden/>
+              </w:rPr>
+              <w:instrText xml:space="preserve"> PAGEREF _Toc373611621 \h </w:instrText>
             </w:r>
             <w:r>
               <w:rPr>
@@ -1191,11 +1321,11 @@
         </w:numPr>
         <w:ind w:left="-426" w:firstLine="0"/>
       </w:pPr>
-      <w:bookmarkStart w:id="0" w:name="_Toc373603372"/>
+      <w:bookmarkStart w:id="1" w:name="_Toc373611611"/>
       <w:r>
         <w:t>Wstęp</w:t>
       </w:r>
-      <w:bookmarkEnd w:id="0"/>
+      <w:bookmarkEnd w:id="1"/>
     </w:p>
     <w:p/>
     <w:p>
@@ -1410,11 +1540,11 @@
         </w:numPr>
         <w:ind w:left="-426" w:firstLine="0"/>
       </w:pPr>
-      <w:bookmarkStart w:id="1" w:name="_Toc373603373"/>
+      <w:bookmarkStart w:id="2" w:name="_Toc373611612"/>
       <w:r>
         <w:t>Instalacja systemu</w:t>
       </w:r>
-      <w:bookmarkEnd w:id="1"/>
+      <w:bookmarkEnd w:id="2"/>
     </w:p>
     <w:p>
       <w:pPr>
@@ -1424,7 +1554,7 @@
           <w:numId w:val="6"/>
         </w:numPr>
       </w:pPr>
-      <w:bookmarkStart w:id="2" w:name="_Toc373603374"/>
+      <w:bookmarkStart w:id="3" w:name="_Toc373611613"/>
       <w:r>
         <w:t xml:space="preserve">Instalacja GPW </w:t>
       </w:r>
@@ -1436,7 +1566,7 @@
       <w:r>
         <w:t xml:space="preserve"> na serwerze</w:t>
       </w:r>
-      <w:bookmarkEnd w:id="2"/>
+      <w:bookmarkEnd w:id="3"/>
     </w:p>
     <w:p>
       <w:pPr>
@@ -1621,11 +1751,11 @@
           <w:numId w:val="6"/>
         </w:numPr>
       </w:pPr>
-      <w:bookmarkStart w:id="3" w:name="_Toc373603375"/>
+      <w:bookmarkStart w:id="4" w:name="_Toc373611614"/>
       <w:r>
         <w:t>Instalacja programów służących do pobierania danych historycznych oraz wykonywania analiz.</w:t>
       </w:r>
-      <w:bookmarkEnd w:id="3"/>
+      <w:bookmarkEnd w:id="4"/>
     </w:p>
     <w:p>
       <w:pPr>
@@ -1701,11 +1831,11 @@
           <w:numId w:val="6"/>
         </w:numPr>
       </w:pPr>
-      <w:bookmarkStart w:id="4" w:name="_Toc373603376"/>
+      <w:bookmarkStart w:id="5" w:name="_Toc373611615"/>
       <w:r>
         <w:t>Pobranie danych historycznych</w:t>
       </w:r>
-      <w:bookmarkEnd w:id="4"/>
+      <w:bookmarkEnd w:id="5"/>
     </w:p>
     <w:p>
       <w:pPr>
@@ -1830,11 +1960,11 @@
           <w:numId w:val="6"/>
         </w:numPr>
       </w:pPr>
-      <w:bookmarkStart w:id="5" w:name="_Toc373603377"/>
+      <w:bookmarkStart w:id="6" w:name="_Toc373611616"/>
       <w:r>
         <w:t>Wypełnienie bazy danymi</w:t>
       </w:r>
-      <w:bookmarkEnd w:id="5"/>
+      <w:bookmarkEnd w:id="6"/>
     </w:p>
     <w:p>
       <w:pPr>
@@ -1852,11 +1982,11 @@
           <w:numId w:val="6"/>
         </w:numPr>
       </w:pPr>
-      <w:bookmarkStart w:id="6" w:name="_Toc373603378"/>
+      <w:bookmarkStart w:id="7" w:name="_Toc373611617"/>
       <w:r>
         <w:t>Automatyzacja wykonywania analiz</w:t>
       </w:r>
-      <w:bookmarkEnd w:id="6"/>
+      <w:bookmarkEnd w:id="7"/>
     </w:p>
     <w:p>
       <w:pPr>
@@ -1890,6 +2020,116 @@
       <w:r>
         <w:t xml:space="preserve"> (nie wcześniej, niż o godz. 19, gdyż wtedy pojawiają się dane z giełdy), a następnie, w odstępie kilku minut, Stock Analyzer. </w:t>
       </w:r>
+    </w:p>
+    <w:p>
+      <w:pPr>
+        <w:ind w:firstLine="644"/>
+        <w:jc w:val="both"/>
+      </w:pPr>
+      <w:r>
+        <w:t xml:space="preserve">Dodatkowo, aby możliwe było połączenie z bazą danych, w katalogu </w:t>
+      </w:r>
+      <w:proofErr w:type="spellStart"/>
+      <w:r>
+        <w:t>properties</w:t>
+      </w:r>
+      <w:proofErr w:type="spellEnd"/>
+      <w:r>
+        <w:t xml:space="preserve">, tworzymy plik </w:t>
+      </w:r>
+      <w:proofErr w:type="spellStart"/>
+      <w:r>
+        <w:t>Login.properties</w:t>
+      </w:r>
+      <w:proofErr w:type="spellEnd"/>
+      <w:r>
+        <w:t>, o następującej budowie:</w:t>
+      </w:r>
+    </w:p>
+    <w:p>
+      <w:pPr>
+        <w:ind w:firstLine="644"/>
+        <w:jc w:val="center"/>
+        <w:rPr>
+          <w:i/>
+        </w:rPr>
+      </w:pPr>
+      <w:r>
+        <w:rPr>
+          <w:i/>
+        </w:rPr>
+        <w:t>host=</w:t>
+      </w:r>
+      <w:proofErr w:type="spellStart"/>
+      <w:r>
+        <w:rPr>
+          <w:i/>
+        </w:rPr>
+        <w:t>nazwa_hosta</w:t>
+      </w:r>
+      <w:proofErr w:type="spellEnd"/>
+    </w:p>
+    <w:p>
+      <w:pPr>
+        <w:ind w:firstLine="644"/>
+        <w:jc w:val="center"/>
+        <w:rPr>
+          <w:i/>
+        </w:rPr>
+      </w:pPr>
+      <w:proofErr w:type="spellStart"/>
+      <w:r>
+        <w:rPr>
+          <w:i/>
+        </w:rPr>
+        <w:t>user</w:t>
+      </w:r>
+      <w:proofErr w:type="spellEnd"/>
+      <w:r>
+        <w:rPr>
+          <w:i/>
+        </w:rPr>
+        <w:t>=</w:t>
+      </w:r>
+      <w:proofErr w:type="spellStart"/>
+      <w:r>
+        <w:rPr>
+          <w:i/>
+        </w:rPr>
+        <w:t>nazwa_uzytkownika</w:t>
+      </w:r>
+      <w:proofErr w:type="spellEnd"/>
+    </w:p>
+    <w:p>
+      <w:pPr>
+        <w:ind w:firstLine="644"/>
+        <w:jc w:val="center"/>
+        <w:rPr>
+          <w:i/>
+        </w:rPr>
+      </w:pPr>
+      <w:proofErr w:type="spellStart"/>
+      <w:r>
+        <w:rPr>
+          <w:i/>
+        </w:rPr>
+        <w:t>password</w:t>
+      </w:r>
+      <w:proofErr w:type="spellEnd"/>
+      <w:r>
+        <w:rPr>
+          <w:i/>
+        </w:rPr>
+        <w:t>=</w:t>
+      </w:r>
+      <w:proofErr w:type="spellStart"/>
+      <w:r>
+        <w:rPr>
+          <w:i/>
+        </w:rPr>
+        <w:t>haslo</w:t>
+      </w:r>
+      <w:proofErr w:type="spellEnd"/>
     </w:p>
     <w:p>
       <w:pPr>
@@ -1899,11 +2139,11 @@
           <w:numId w:val="6"/>
         </w:numPr>
       </w:pPr>
-      <w:bookmarkStart w:id="7" w:name="_Toc373603379"/>
+      <w:bookmarkStart w:id="8" w:name="_Toc373611618"/>
       <w:r>
         <w:t>Panel administratora</w:t>
       </w:r>
-      <w:bookmarkEnd w:id="7"/>
+      <w:bookmarkEnd w:id="8"/>
     </w:p>
     <w:p>
       <w:pPr>
@@ -1913,11 +2153,11 @@
           <w:numId w:val="6"/>
         </w:numPr>
       </w:pPr>
-      <w:bookmarkStart w:id="8" w:name="_Toc373603380"/>
+      <w:bookmarkStart w:id="9" w:name="_Toc373611619"/>
       <w:r>
         <w:t>Administrowanie danymi</w:t>
       </w:r>
-      <w:bookmarkEnd w:id="8"/>
+      <w:bookmarkEnd w:id="9"/>
     </w:p>
     <w:p>
       <w:r>
@@ -1974,6 +2214,7 @@
           <w:noProof/>
           <w:lang w:eastAsia="pl-PL"/>
         </w:rPr>
+        <w:lastRenderedPageBreak/>
         <w:drawing>
           <wp:inline distT="0" distB="0" distL="0" distR="0" wp14:anchorId="52E1632A" wp14:editId="1F3A5520">
             <wp:extent cx="5286375" cy="3057525"/>
@@ -2013,7 +2254,6 @@
     </w:p>
     <w:p>
       <w:r>
-        <w:lastRenderedPageBreak/>
         <w:t>Domyślnie logujemy się za pomocą danych:</w:t>
       </w:r>
     </w:p>
@@ -2210,6 +2450,7 @@
           <w:noProof/>
           <w:lang w:eastAsia="pl-PL"/>
         </w:rPr>
+        <w:lastRenderedPageBreak/>
         <w:drawing>
           <wp:inline distT="0" distB="0" distL="0" distR="0" wp14:anchorId="69572FB0" wp14:editId="1B1F8DFF">
             <wp:extent cx="5972810" cy="3065780"/>
@@ -2261,7 +2502,6 @@
         </w:numPr>
       </w:pPr>
       <w:r>
-        <w:lastRenderedPageBreak/>
         <w:t xml:space="preserve">Po utworzeniu nowego </w:t>
       </w:r>
       <w:proofErr w:type="spellStart"/>
@@ -2369,6 +2609,7 @@
     </w:p>
     <w:p>
       <w:r>
+        <w:lastRenderedPageBreak/>
         <w:t>Możemy tu:</w:t>
       </w:r>
     </w:p>
@@ -2398,12 +2639,6 @@
     </w:p>
     <w:p>
       <w:r>
-        <w:br w:type="page"/>
-      </w:r>
-    </w:p>
-    <w:p>
-      <w:r>
-        <w:lastRenderedPageBreak/>
         <w:t>Widok:</w:t>
       </w:r>
     </w:p>
@@ -2463,8 +2698,8 @@
         </w:rPr>
         <w:drawing>
           <wp:inline distT="0" distB="0" distL="0" distR="0" wp14:anchorId="3710663F" wp14:editId="327CE878">
-            <wp:extent cx="5743575" cy="4124325"/>
-            <wp:effectExtent l="0" t="0" r="9525" b="9525"/>
+            <wp:extent cx="5743575" cy="3676650"/>
+            <wp:effectExtent l="0" t="0" r="9525" b="0"/>
             <wp:docPr id="10" name="Obraz 10"/>
             <wp:cNvGraphicFramePr>
               <a:graphicFrameLocks xmlns:a="http://schemas.openxmlformats.org/drawingml/2006/main" noChangeAspect="1"/>
@@ -2485,7 +2720,7 @@
                   <pic:spPr>
                     <a:xfrm>
                       <a:off x="0" y="0"/>
-                      <a:ext cx="5743575" cy="4124325"/>
+                      <a:ext cx="5743575" cy="3676650"/>
                     </a:xfrm>
                     <a:prstGeom prst="rect">
                       <a:avLst/>
@@ -2507,6 +2742,7 @@
         </w:numPr>
       </w:pPr>
       <w:r>
+        <w:lastRenderedPageBreak/>
         <w:t>Filtrować</w:t>
       </w:r>
     </w:p>
@@ -2518,12 +2754,11 @@
           <w:numId w:val="16"/>
         </w:numPr>
       </w:pPr>
-      <w:bookmarkStart w:id="9" w:name="_Toc373603381"/>
-      <w:r>
-        <w:lastRenderedPageBreak/>
+      <w:bookmarkStart w:id="10" w:name="_Toc373611620"/>
+      <w:r>
         <w:t>Dodawanie nowych spółek, indeksów oraz połączeń</w:t>
       </w:r>
-      <w:bookmarkEnd w:id="9"/>
+      <w:bookmarkEnd w:id="10"/>
     </w:p>
     <w:p>
       <w:r>
@@ -2566,13 +2801,7 @@
         </w:numPr>
       </w:pPr>
       <w:r>
-        <w:t>Nazwa (</w:t>
-      </w:r>
-      <w:r>
-        <w:t>BANK ZACHODNI WBK SPÓŁKA AKCYJNA</w:t>
-      </w:r>
-      <w:r>
-        <w:t>)</w:t>
+        <w:t>Nazwa (BANK ZACHODNI WBK SPÓŁKA AKCYJNA)</w:t>
       </w:r>
     </w:p>
     <w:p>
@@ -2584,13 +2813,7 @@
         </w:numPr>
       </w:pPr>
       <w:r>
-        <w:t>Pełny identyfikator (</w:t>
-      </w:r>
-      <w:r>
-        <w:t>PLBZ00000044</w:t>
-      </w:r>
-      <w:r>
-        <w:t>)</w:t>
+        <w:t>Pełny identyfikator (PLBZ00000044)</w:t>
       </w:r>
     </w:p>
     <w:p>
@@ -2696,31 +2919,139 @@
     </w:p>
     <w:p>
       <w:pPr>
+        <w:ind w:left="0" w:firstLine="708"/>
+        <w:jc w:val="both"/>
+      </w:pPr>
+      <w:r>
+        <w:t xml:space="preserve">Połączenia między spółkami, a indeksami również dodajemy najpierw w bazie, a następnie w pliku </w:t>
+      </w:r>
+      <w:proofErr w:type="spellStart"/>
+      <w:r>
+        <w:t>Cindices.properties</w:t>
+      </w:r>
+      <w:proofErr w:type="spellEnd"/>
+      <w:r>
+        <w:t>.</w:t>
+      </w:r>
+    </w:p>
+    <w:p>
+      <w:pPr>
         <w:ind w:left="0"/>
       </w:pPr>
       <w:r>
-        <w:t xml:space="preserve">Połączenia między spółkami, a indeksami również dodajemy najpierw w bazie, a następnie w pliku </w:t>
+        <w:t>Analizy do dodanych spółek pojawią się po dwóch dniach.</w:t>
+      </w:r>
+    </w:p>
+    <w:p>
+      <w:pPr>
+        <w:pStyle w:val="Nagwek1"/>
+        <w:numPr>
+          <w:ilvl w:val="0"/>
+          <w:numId w:val="16"/>
+        </w:numPr>
+      </w:pPr>
+      <w:bookmarkStart w:id="11" w:name="_Toc373611621"/>
+      <w:r>
+        <w:t>Personalizacja modelu</w:t>
+      </w:r>
+      <w:bookmarkEnd w:id="11"/>
+    </w:p>
+    <w:p>
+      <w:pPr>
+        <w:ind w:firstLine="284"/>
+        <w:jc w:val="both"/>
+      </w:pPr>
+      <w:r>
+        <w:t xml:space="preserve">GPW </w:t>
       </w:r>
       <w:proofErr w:type="spellStart"/>
       <w:r>
-        <w:t>Cindices.properties</w:t>
+        <w:t>Analizer</w:t>
       </w:r>
       <w:proofErr w:type="spellEnd"/>
       <w:r>
-        <w:t>.</w:t>
-      </w:r>
-    </w:p>
-    <w:p>
-      <w:pPr>
-        <w:ind w:left="0"/>
-      </w:pPr>
-      <w:r>
-        <w:t>Analizy do dodanych spółek pojawią się po dwóch d</w:t>
-      </w:r>
-      <w:bookmarkStart w:id="10" w:name="_GoBack"/>
-      <w:bookmarkEnd w:id="10"/>
-      <w:r>
-        <w:t>niach.</w:t>
+        <w:t xml:space="preserve"> bazuje na modelu utworzonym z danych historycznych. Jego budowa opisana jest szerzej w pliku „Badania nad modelem”, jednak administrator może sam wprowadzić zmiany. W pliku </w:t>
+      </w:r>
+      <w:proofErr w:type="spellStart"/>
+      <w:r>
+        <w:t>Weights.properites</w:t>
+      </w:r>
+      <w:proofErr w:type="spellEnd"/>
+      <w:r>
+        <w:t xml:space="preserve"> znajdujemy wpisy:</w:t>
+      </w:r>
+    </w:p>
+    <w:p>
+      <w:pPr>
+        <w:jc w:val="center"/>
+        <w:rPr>
+          <w:i/>
+        </w:rPr>
+      </w:pPr>
+      <w:proofErr w:type="spellStart"/>
+      <w:r>
+        <w:rPr>
+          <w:i/>
+        </w:rPr>
+        <w:t>dd</w:t>
+      </w:r>
+      <w:proofErr w:type="spellEnd"/>
+      <w:r>
+        <w:rPr>
+          <w:i/>
+        </w:rPr>
+        <w:t>=hhh;w1;w2;w3;w4;w5;w6</w:t>
+      </w:r>
+    </w:p>
+    <w:p>
+      <w:r>
+        <w:t>Którego składowe oznaczają kolejno:</w:t>
+      </w:r>
+    </w:p>
+    <w:p>
+      <w:pPr>
+        <w:pStyle w:val="Akapitzlist"/>
+        <w:numPr>
+          <w:ilvl w:val="0"/>
+          <w:numId w:val="18"/>
+        </w:numPr>
+      </w:pPr>
+      <w:proofErr w:type="spellStart"/>
+      <w:r>
+        <w:t>dd</w:t>
+      </w:r>
+      <w:proofErr w:type="spellEnd"/>
+      <w:r>
+        <w:t xml:space="preserve"> – liczba dni, dla której wykonywana jest analiza (30, 60, 90, 180, 360)</w:t>
+      </w:r>
+    </w:p>
+    <w:p>
+      <w:pPr>
+        <w:pStyle w:val="Akapitzlist"/>
+        <w:numPr>
+          <w:ilvl w:val="0"/>
+          <w:numId w:val="18"/>
+        </w:numPr>
+      </w:pPr>
+      <w:proofErr w:type="spellStart"/>
+      <w:r>
+        <w:t>hhh</w:t>
+      </w:r>
+      <w:proofErr w:type="spellEnd"/>
+      <w:r>
+        <w:t xml:space="preserve"> – liczba historycznych dni, które brane są pod uwagę do analizy</w:t>
+      </w:r>
+    </w:p>
+    <w:p>
+      <w:pPr>
+        <w:pStyle w:val="Akapitzlist"/>
+        <w:numPr>
+          <w:ilvl w:val="0"/>
+          <w:numId w:val="18"/>
+        </w:numPr>
+      </w:pPr>
+      <w:r>
+        <w:t xml:space="preserve">w1, w2… - waga dla kolejnego algorytmu. Ich wartości pochodzą z przedziału [0, 1], przy czym suma musi wynieść 1. </w:t>
       </w:r>
     </w:p>
     <w:sectPr>
@@ -2792,7 +3123,7 @@
           <w:rPr>
             <w:noProof/>
           </w:rPr>
-          <w:t>7</w:t>
+          <w:t>1</w:t>
         </w:r>
         <w:r>
           <w:fldChar w:fldCharType="end"/>
@@ -4497,7 +4828,7 @@
   <w:abstractNum w:abstractNumId="15">
     <w:nsid w:val="69AE78DC"/>
     <w:multiLevelType w:val="hybridMultilevel"/>
-    <w:tmpl w:val="B57CCFFC"/>
+    <w:tmpl w:val="ECEA74C6"/>
     <w:lvl w:ilvl="0" w:tplc="04150001">
       <w:start w:val="1"/>
       <w:numFmt w:val="bullet"/>
@@ -6195,7 +6526,7 @@
 </file>
 
 <file path=customXml/itemProps2.xml><?xml version="1.0" encoding="utf-8"?>
-<ds:datastoreItem xmlns:ds="http://schemas.openxmlformats.org/officeDocument/2006/customXml" ds:itemID="{67C64B7B-8572-4D7B-B113-ACAED5C8361D}">
+<ds:datastoreItem xmlns:ds="http://schemas.openxmlformats.org/officeDocument/2006/customXml" ds:itemID="{FAE8880D-3531-4A84-8F59-8D9186744367}">
   <ds:schemaRefs>
     <ds:schemaRef ds:uri="http://schemas.openxmlformats.org/officeDocument/2006/bibliography"/>
   </ds:schemaRefs>

</xml_diff>